<commit_message>
Update 11/18/2023 5:11PM EST
Update as of 5:11PM EST on 11/18/2023.
</commit_message>
<xml_diff>
--- a/&DIGITAL WEAPON/20231118 - Global United Defense, Inc. - Digital Weapon Prevention Security Systems - v1.0.1.2.docx
+++ b/&DIGITAL WEAPON/20231118 - Global United Defense, Inc. - Digital Weapon Prevention Security Systems - v1.0.1.2.docx
@@ -222,7 +222,7 @@
           <w:sz w:val="28"/>
           <w:szCs w:val="28"/>
         </w:rPr>
-        <w:t>11/18/2023 4:13:15 PM</w:t>
+        <w:t>11/18/2023 4:55:21 PM</w:t>
       </w:r>
     </w:p>
     <w:p>
@@ -660,6 +660,64 @@
           <w:color w:val="FF0000"/>
         </w:rPr>
         <w:t>TYPES</w:t>
+      </w:r>
+      <w:r>
+        <w:rPr>
+          <w:b/>
+          <w:bCs/>
+        </w:rPr>
+        <w:t>;</w:t>
+      </w:r>
+      <w:proofErr w:type="gramEnd"/>
+    </w:p>
+    <w:p>
+      <w:pPr>
+        <w:ind w:left="720"/>
+        <w:jc w:val="both"/>
+        <w:rPr>
+          <w:b/>
+          <w:bCs/>
+        </w:rPr>
+      </w:pPr>
+      <w:r>
+        <w:rPr>
+          <w:u w:val="single"/>
+        </w:rPr>
+        <w:t>PREVENTION SECURITY SYSTEM</w:t>
+      </w:r>
+      <w:r>
+        <w:rPr>
+          <w:u w:val="single"/>
+        </w:rPr>
+        <w:t>:</w:t>
+      </w:r>
+      <w:r>
+        <w:t xml:space="preserve"> </w:t>
+      </w:r>
+      <w:r>
+        <w:rPr>
+          <w:b/>
+          <w:bCs/>
+          <w:color w:val="FF0000"/>
+        </w:rPr>
+        <w:t xml:space="preserve">ANY </w:t>
+      </w:r>
+      <w:r>
+        <w:rPr>
+          <w:b/>
+          <w:bCs/>
+          <w:color w:val="FF0000"/>
+        </w:rPr>
+        <w:t xml:space="preserve">GUN </w:t>
+      </w:r>
+      <w:proofErr w:type="gramStart"/>
+      <w:r>
+        <w:rPr>
+          <w:b/>
+          <w:bCs/>
+          <w:color w:val="FF0000"/>
+        </w:rPr>
+        <w:t>MUZZLE</w:t>
       </w:r>
       <w:r>
         <w:rPr>

</xml_diff>